<commit_message>
Varie correzioni di battitura (leggere il commit precedente a questo da GitHub).
</commit_message>
<xml_diff>
--- a/Varia/Tabelle di Cockburn/Control Panel - Desktop/A05_PanelControl-STATS.docx
+++ b/Varia/Tabelle di Cockburn/Control Panel - Desktop/A05_PanelControl-STATS.docx
@@ -396,7 +396,15 @@
               <w:cnfStyle w:val="000000000000" w:firstRow="0" w:lastRow="0" w:firstColumn="0" w:lastColumn="0" w:oddVBand="0" w:evenVBand="0" w:oddHBand="0" w:evenHBand="0" w:firstRowFirstColumn="0" w:firstRowLastColumn="0" w:lastRowFirstColumn="0" w:lastRowLastColumn="0"/>
             </w:pPr>
             <w:r>
-              <w:t>L’utente clicca sul pulsante “Aggiorna” nella schermata “PanelControl”.</w:t>
+              <w:t>L’utente clicca sul pulsante “Aggiorna” nella schermata “</w:t>
+            </w:r>
+            <w:proofErr w:type="spellStart"/>
+            <w:r>
+              <w:t>PanelControl</w:t>
+            </w:r>
+            <w:proofErr w:type="spellEnd"/>
+            <w:r>
+              <w:t>”.</w:t>
             </w:r>
           </w:p>
         </w:tc>
@@ -690,7 +698,27 @@
                 <w:szCs w:val="20"/>
                 <w:lang w:eastAsia="it-IT"/>
               </w:rPr>
-              <w:t>Il sistema fa un get di tutte le informazioni necessarie per gli amministratori.</w:t>
+              <w:t xml:space="preserve">Il sistema fa un </w:t>
+            </w:r>
+            <w:proofErr w:type="spellStart"/>
+            <w:r>
+              <w:rPr>
+                <w:rFonts w:cs="Calibri"/>
+                <w:sz w:val="20"/>
+                <w:szCs w:val="20"/>
+                <w:lang w:eastAsia="it-IT"/>
+              </w:rPr>
+              <w:t>get</w:t>
+            </w:r>
+            <w:proofErr w:type="spellEnd"/>
+            <w:r>
+              <w:rPr>
+                <w:rFonts w:cs="Calibri"/>
+                <w:sz w:val="20"/>
+                <w:szCs w:val="20"/>
+                <w:lang w:eastAsia="it-IT"/>
+              </w:rPr>
+              <w:t xml:space="preserve"> di tutte le informazioni necessarie per gli amministratori.</w:t>
             </w:r>
           </w:p>
         </w:tc>
@@ -784,7 +812,47 @@
                 <w:szCs w:val="20"/>
                 <w:lang w:eastAsia="it-IT"/>
               </w:rPr>
-              <w:t>Il sistema fa un get di tutti i report in pending.</w:t>
+              <w:t xml:space="preserve">Il sistema fa un </w:t>
+            </w:r>
+            <w:proofErr w:type="spellStart"/>
+            <w:r>
+              <w:rPr>
+                <w:rFonts w:cs="Calibri"/>
+                <w:sz w:val="20"/>
+                <w:szCs w:val="20"/>
+                <w:lang w:eastAsia="it-IT"/>
+              </w:rPr>
+              <w:t>get</w:t>
+            </w:r>
+            <w:proofErr w:type="spellEnd"/>
+            <w:r>
+              <w:rPr>
+                <w:rFonts w:cs="Calibri"/>
+                <w:sz w:val="20"/>
+                <w:szCs w:val="20"/>
+                <w:lang w:eastAsia="it-IT"/>
+              </w:rPr>
+              <w:t xml:space="preserve"> di tutti i report in </w:t>
+            </w:r>
+            <w:proofErr w:type="spellStart"/>
+            <w:r>
+              <w:rPr>
+                <w:rFonts w:cs="Calibri"/>
+                <w:sz w:val="20"/>
+                <w:szCs w:val="20"/>
+                <w:lang w:eastAsia="it-IT"/>
+              </w:rPr>
+              <w:t>pending</w:t>
+            </w:r>
+            <w:proofErr w:type="spellEnd"/>
+            <w:r>
+              <w:rPr>
+                <w:rFonts w:cs="Calibri"/>
+                <w:sz w:val="20"/>
+                <w:szCs w:val="20"/>
+                <w:lang w:eastAsia="it-IT"/>
+              </w:rPr>
+              <w:t>.</w:t>
             </w:r>
           </w:p>
         </w:tc>
@@ -959,7 +1027,23 @@
                 <w:sz w:val="24"/>
                 <w:szCs w:val="24"/>
               </w:rPr>
-              <w:t>Invia feedback positivo.</w:t>
+              <w:t xml:space="preserve">Invia </w:t>
+            </w:r>
+            <w:proofErr w:type="gramStart"/>
+            <w:r>
+              <w:rPr>
+                <w:sz w:val="24"/>
+                <w:szCs w:val="24"/>
+              </w:rPr>
+              <w:t>feedback</w:t>
+            </w:r>
+            <w:proofErr w:type="gramEnd"/>
+            <w:r>
+              <w:rPr>
+                <w:sz w:val="24"/>
+                <w:szCs w:val="24"/>
+              </w:rPr>
+              <w:t xml:space="preserve"> positivo.</w:t>
             </w:r>
           </w:p>
         </w:tc>
@@ -1040,12 +1124,37 @@
                 <w:szCs w:val="24"/>
               </w:rPr>
             </w:pPr>
-            <w:r>
-              <w:rPr>
-                <w:sz w:val="24"/>
-                <w:szCs w:val="24"/>
-              </w:rPr>
-              <w:t>Refresh della schermata con stats aggiornate</w:t>
+            <w:proofErr w:type="spellStart"/>
+            <w:r>
+              <w:rPr>
+                <w:sz w:val="24"/>
+                <w:szCs w:val="24"/>
+              </w:rPr>
+              <w:t>Refresh</w:t>
+            </w:r>
+            <w:proofErr w:type="spellEnd"/>
+            <w:r>
+              <w:rPr>
+                <w:sz w:val="24"/>
+                <w:szCs w:val="24"/>
+              </w:rPr>
+              <w:t xml:space="preserve"> della schermata con </w:t>
+            </w:r>
+            <w:proofErr w:type="spellStart"/>
+            <w:r>
+              <w:rPr>
+                <w:sz w:val="24"/>
+                <w:szCs w:val="24"/>
+              </w:rPr>
+              <w:t>stats</w:t>
+            </w:r>
+            <w:proofErr w:type="spellEnd"/>
+            <w:r>
+              <w:rPr>
+                <w:sz w:val="24"/>
+                <w:szCs w:val="24"/>
+              </w:rPr>
+              <w:t xml:space="preserve"> aggiornate</w:t>
             </w:r>
             <w:r>
               <w:rPr>
@@ -1255,7 +1364,15 @@
               <w:cnfStyle w:val="000000100000" w:firstRow="0" w:lastRow="0" w:firstColumn="0" w:lastColumn="0" w:oddVBand="0" w:evenVBand="0" w:oddHBand="1" w:evenHBand="0" w:firstRowFirstColumn="0" w:firstRowLastColumn="0" w:lastRowFirstColumn="0" w:lastRowLastColumn="0"/>
             </w:pPr>
             <w:r>
-              <w:t>Il sistema tenta la connessione 3 volte.</w:t>
+              <w:t xml:space="preserve">Il sistema tenta la connessione </w:t>
+            </w:r>
+            <w:proofErr w:type="gramStart"/>
+            <w:r>
+              <w:t>3</w:t>
+            </w:r>
+            <w:proofErr w:type="gramEnd"/>
+            <w:r>
+              <w:t xml:space="preserve"> volte.</w:t>
             </w:r>
           </w:p>
         </w:tc>
@@ -1327,7 +1444,15 @@
               <w:cnfStyle w:val="000000000000" w:firstRow="0" w:lastRow="0" w:firstColumn="0" w:lastColumn="0" w:oddVBand="0" w:evenVBand="0" w:oddHBand="0" w:evenHBand="0" w:firstRowFirstColumn="0" w:firstRowLastColumn="0" w:lastRowFirstColumn="0" w:lastRowLastColumn="0"/>
             </w:pPr>
             <w:r>
-              <w:t>Invio di un feedback negativo.</w:t>
+              <w:t xml:space="preserve">Invio di un </w:t>
+            </w:r>
+            <w:proofErr w:type="gramStart"/>
+            <w:r>
+              <w:t>feedback</w:t>
+            </w:r>
+            <w:proofErr w:type="gramEnd"/>
+            <w:r>
+              <w:t xml:space="preserve"> negativo.</w:t>
             </w:r>
           </w:p>
         </w:tc>
@@ -1399,8 +1524,35 @@
             <w:pPr>
               <w:cnfStyle w:val="000000100000" w:firstRow="0" w:lastRow="0" w:firstColumn="0" w:lastColumn="0" w:oddVBand="0" w:evenVBand="0" w:oddHBand="1" w:evenHBand="0" w:firstRowFirstColumn="0" w:firstRowLastColumn="0" w:lastRowFirstColumn="0" w:lastRowLastColumn="0"/>
             </w:pPr>
-            <w:r>
-              <w:t>Refresh della schermata “PanelControl” con valori di defoult (error).</w:t>
+            <w:proofErr w:type="spellStart"/>
+            <w:r>
+              <w:t>Refresh</w:t>
+            </w:r>
+            <w:proofErr w:type="spellEnd"/>
+            <w:r>
+              <w:t xml:space="preserve"> della schermata “</w:t>
+            </w:r>
+            <w:proofErr w:type="spellStart"/>
+            <w:r>
+              <w:t>PanelControl</w:t>
+            </w:r>
+            <w:proofErr w:type="spellEnd"/>
+            <w:r>
+              <w:t>” con valori di def</w:t>
+            </w:r>
+            <w:r>
+              <w:t>a</w:t>
+            </w:r>
+            <w:r>
+              <w:t>ult (</w:t>
+            </w:r>
+            <w:proofErr w:type="spellStart"/>
+            <w:r>
+              <w:t>error</w:t>
+            </w:r>
+            <w:proofErr w:type="spellEnd"/>
+            <w:r>
+              <w:t>).</w:t>
             </w:r>
           </w:p>
         </w:tc>

</xml_diff>